<commit_message>
docs: update course work
</commit_message>
<xml_diff>
--- a/documentation/Course_work_MoneyPie.docx
+++ b/documentation/Course_work_MoneyPie.docx
@@ -576,8 +576,8 @@
           <w:rStyle w:val="normaltextrun"/>
         </w:rPr>
       </w:pPr>
-      <w:bookmarkStart w:id="1" w:name="_Toc525245847"/>
-      <w:bookmarkStart w:id="2" w:name="_Toc131175512"/>
+      <w:bookmarkStart w:id="1" w:name="_Toc131175512"/>
+      <w:bookmarkStart w:id="2" w:name="_Toc525245847"/>
       <w:bookmarkEnd w:id="0"/>
       <w:r>
         <w:rPr>
@@ -586,7 +586,7 @@
         <w:lastRenderedPageBreak/>
         <w:t>Содержание</w:t>
       </w:r>
-      <w:bookmarkEnd w:id="2"/>
+      <w:bookmarkEnd w:id="1"/>
     </w:p>
     <w:bookmarkStart w:id="3" w:name="_Toc19307829"/>
     <w:p>
@@ -2509,8 +2509,6 @@
           </w:rPr>
           <w:t>Список использованных источников</w:t>
         </w:r>
-        <w:bookmarkStart w:id="4" w:name="_GoBack"/>
-        <w:bookmarkEnd w:id="4"/>
         <w:r>
           <w:rPr>
             <w:noProof/>
@@ -2584,13 +2582,13 @@
         <w:lastRenderedPageBreak/>
         <w:fldChar w:fldCharType="end"/>
       </w:r>
-      <w:bookmarkStart w:id="5" w:name="_Toc131175513"/>
+      <w:bookmarkStart w:id="4" w:name="_Toc131175513"/>
       <w:r>
         <w:t>Введение</w:t>
       </w:r>
-      <w:bookmarkEnd w:id="1"/>
+      <w:bookmarkEnd w:id="2"/>
       <w:bookmarkEnd w:id="3"/>
-      <w:bookmarkEnd w:id="5"/>
+      <w:bookmarkEnd w:id="4"/>
     </w:p>
     <w:p>
       <w:pPr>
@@ -2657,14 +2655,14 @@
       <w:pPr>
         <w:pStyle w:val="a1"/>
       </w:pPr>
-      <w:bookmarkStart w:id="6" w:name="_Toc19307830"/>
-      <w:bookmarkStart w:id="7" w:name="_Toc131175514"/>
+      <w:bookmarkStart w:id="5" w:name="_Toc19307830"/>
+      <w:bookmarkStart w:id="6" w:name="_Toc131175514"/>
       <w:r>
         <w:lastRenderedPageBreak/>
         <w:t>Постановка задачи</w:t>
       </w:r>
+      <w:bookmarkEnd w:id="5"/>
       <w:bookmarkEnd w:id="6"/>
-      <w:bookmarkEnd w:id="7"/>
     </w:p>
     <w:p>
       <w:pPr>
@@ -2777,24 +2775,24 @@
       <w:pPr>
         <w:pStyle w:val="a1"/>
       </w:pPr>
-      <w:bookmarkStart w:id="8" w:name="_Toc19307832"/>
-      <w:bookmarkStart w:id="9" w:name="_Toc131175515"/>
+      <w:bookmarkStart w:id="7" w:name="_Toc19307832"/>
+      <w:bookmarkStart w:id="8" w:name="_Toc131175515"/>
       <w:r>
         <w:lastRenderedPageBreak/>
         <w:t>Анализ предметной области</w:t>
       </w:r>
+      <w:bookmarkEnd w:id="7"/>
       <w:bookmarkEnd w:id="8"/>
+    </w:p>
+    <w:p>
+      <w:pPr>
+        <w:pStyle w:val="a2"/>
+      </w:pPr>
+      <w:bookmarkStart w:id="9" w:name="_Toc131175516"/>
+      <w:r>
+        <w:t>Глоссарий</w:t>
+      </w:r>
       <w:bookmarkEnd w:id="9"/>
-    </w:p>
-    <w:p>
-      <w:pPr>
-        <w:pStyle w:val="a2"/>
-      </w:pPr>
-      <w:bookmarkStart w:id="10" w:name="_Toc131175516"/>
-      <w:r>
-        <w:t>Глоссарий</w:t>
-      </w:r>
-      <w:bookmarkEnd w:id="10"/>
     </w:p>
     <w:p>
       <w:pPr>
@@ -3084,11 +3082,11 @@
       <w:pPr>
         <w:pStyle w:val="a2"/>
       </w:pPr>
-      <w:bookmarkStart w:id="11" w:name="_Toc131175517"/>
+      <w:bookmarkStart w:id="10" w:name="_Toc131175517"/>
       <w:r>
         <w:t>Цели создания веб-приложения</w:t>
       </w:r>
-      <w:bookmarkEnd w:id="11"/>
+      <w:bookmarkEnd w:id="10"/>
     </w:p>
     <w:p>
       <w:pPr>
@@ -3201,79 +3199,79 @@
       <w:pPr>
         <w:pStyle w:val="a2"/>
       </w:pPr>
-      <w:bookmarkStart w:id="12" w:name="_Toc131175518"/>
+      <w:bookmarkStart w:id="11" w:name="_Toc131175518"/>
       <w:r>
         <w:t>Сфера применения</w:t>
       </w:r>
+      <w:bookmarkEnd w:id="11"/>
+    </w:p>
+    <w:p>
+      <w:pPr>
+        <w:pStyle w:val="aff8"/>
+      </w:pPr>
+      <w:r>
+        <w:t>Приложения для учета бюджета имеют широкую сферу применения и могут быть полезны для людей, которые хотят следить за своими финансами и планировать свои расходы. Некоторые из наиболее распространенных сфер применения включают в себя:</w:t>
+      </w:r>
+    </w:p>
+    <w:p>
+      <w:pPr>
+        <w:pStyle w:val="a6"/>
+      </w:pPr>
+      <w:r>
+        <w:t xml:space="preserve">Личные финансы: приложения для учета бюджета могут помочь людям контролировать свои личные финансы, планировать свои траты, отслеживать свои доходы и расходы, а также устанавливать финансовые цели и следить за их </w:t>
+      </w:r>
+      <w:r>
+        <w:t>выполнением</w:t>
+      </w:r>
+      <w:r>
+        <w:t>;</w:t>
+      </w:r>
+    </w:p>
+    <w:p>
+      <w:pPr>
+        <w:pStyle w:val="a6"/>
+      </w:pPr>
+      <w:r>
+        <w:t>Семейный бюджет: приложения для учета бюджета могут помочь семьям планировать свой бюджет, учитывая расходы на питание, жилье, тр</w:t>
+      </w:r>
+      <w:r>
+        <w:t>анспорт и другие категории трат;</w:t>
+      </w:r>
+    </w:p>
+    <w:p>
+      <w:pPr>
+        <w:pStyle w:val="a6"/>
+      </w:pPr>
+      <w:r>
+        <w:t>Финансовое планирование: приложения для учета бюджета могут помочь людям планировать свои финансовые цели и следить за их выполнением, а также помочь им принимат</w:t>
+      </w:r>
+      <w:r>
+        <w:t>ь взвешенные финансовые решения;</w:t>
+      </w:r>
+    </w:p>
+    <w:p>
+      <w:pPr>
+        <w:pStyle w:val="a6"/>
+      </w:pPr>
+      <w:r>
+        <w:t>Обучение финансовой грамотности: приложения для учета бюджета могут быть полезны для обучения финансовой грамотности</w:t>
+      </w:r>
+      <w:r>
+        <w:t xml:space="preserve">, а также </w:t>
+      </w:r>
+      <w:r>
+        <w:t>помочь людям научиться планировать свои финансы и контролировать расходы.</w:t>
+      </w:r>
+    </w:p>
+    <w:p>
+      <w:pPr>
+        <w:pStyle w:val="a2"/>
+      </w:pPr>
+      <w:bookmarkStart w:id="12" w:name="_Toc131175519"/>
+      <w:r>
+        <w:t>Обзор Аналогов</w:t>
+      </w:r>
       <w:bookmarkEnd w:id="12"/>
-    </w:p>
-    <w:p>
-      <w:pPr>
-        <w:pStyle w:val="aff8"/>
-      </w:pPr>
-      <w:r>
-        <w:t>Приложения для учета бюджета имеют широкую сферу применения и могут быть полезны для людей, которые хотят следить за своими финансами и планировать свои расходы. Некоторые из наиболее распространенных сфер применения включают в себя:</w:t>
-      </w:r>
-    </w:p>
-    <w:p>
-      <w:pPr>
-        <w:pStyle w:val="a6"/>
-      </w:pPr>
-      <w:r>
-        <w:t xml:space="preserve">Личные финансы: приложения для учета бюджета могут помочь людям контролировать свои личные финансы, планировать свои траты, отслеживать свои доходы и расходы, а также устанавливать финансовые цели и следить за их </w:t>
-      </w:r>
-      <w:r>
-        <w:t>выполнением</w:t>
-      </w:r>
-      <w:r>
-        <w:t>;</w:t>
-      </w:r>
-    </w:p>
-    <w:p>
-      <w:pPr>
-        <w:pStyle w:val="a6"/>
-      </w:pPr>
-      <w:r>
-        <w:t>Семейный бюджет: приложения для учета бюджета могут помочь семьям планировать свой бюджет, учитывая расходы на питание, жилье, тр</w:t>
-      </w:r>
-      <w:r>
-        <w:t>анспорт и другие категории трат;</w:t>
-      </w:r>
-    </w:p>
-    <w:p>
-      <w:pPr>
-        <w:pStyle w:val="a6"/>
-      </w:pPr>
-      <w:r>
-        <w:t>Финансовое планирование: приложения для учета бюджета могут помочь людям планировать свои финансовые цели и следить за их выполнением, а также помочь им принимат</w:t>
-      </w:r>
-      <w:r>
-        <w:t>ь взвешенные финансовые решения;</w:t>
-      </w:r>
-    </w:p>
-    <w:p>
-      <w:pPr>
-        <w:pStyle w:val="a6"/>
-      </w:pPr>
-      <w:r>
-        <w:t>Обучение финансовой грамотности: приложения для учета бюджета могут быть полезны для обучения финансовой грамотности</w:t>
-      </w:r>
-      <w:r>
-        <w:t xml:space="preserve">, а также </w:t>
-      </w:r>
-      <w:r>
-        <w:t>помочь людям научиться планировать свои финансы и контролировать расходы.</w:t>
-      </w:r>
-    </w:p>
-    <w:p>
-      <w:pPr>
-        <w:pStyle w:val="a2"/>
-      </w:pPr>
-      <w:bookmarkStart w:id="13" w:name="_Toc131175519"/>
-      <w:r>
-        <w:t>Обзор Аналогов</w:t>
-      </w:r>
-      <w:bookmarkEnd w:id="13"/>
     </w:p>
     <w:p>
       <w:pPr>
@@ -4676,11 +4674,11 @@
       <w:pPr>
         <w:pStyle w:val="a2"/>
       </w:pPr>
-      <w:bookmarkStart w:id="14" w:name="_Toc131175520"/>
+      <w:bookmarkStart w:id="13" w:name="_Toc131175520"/>
       <w:r>
         <w:t>Требования к функциональности</w:t>
       </w:r>
-      <w:bookmarkEnd w:id="14"/>
+      <w:bookmarkEnd w:id="13"/>
     </w:p>
     <w:p>
       <w:pPr>
@@ -4744,11 +4742,11 @@
       <w:pPr>
         <w:pStyle w:val="a2"/>
       </w:pPr>
-      <w:bookmarkStart w:id="15" w:name="_Toc131175521"/>
+      <w:bookmarkStart w:id="14" w:name="_Toc131175521"/>
       <w:r>
         <w:t>Пользователи системы</w:t>
       </w:r>
-      <w:bookmarkEnd w:id="15"/>
+      <w:bookmarkEnd w:id="14"/>
     </w:p>
     <w:p>
       <w:pPr>
@@ -4965,10 +4963,18 @@
       <w:pPr>
         <w:pStyle w:val="a6"/>
       </w:pPr>
-      <w:r>
-        <w:t>Увеличение количества возможных участников в группе, в которой состоит премиум-пользователей до пяти человек;</w:t>
-      </w:r>
-    </w:p>
+      <w:bookmarkStart w:id="15" w:name="_GoBack"/>
+      <w:r>
+        <w:t>Увеличение количества возможных участников в группе, в котор</w:t>
+      </w:r>
+      <w:r>
+        <w:t>ой состоит премиум-пользователь,</w:t>
+      </w:r>
+      <w:r>
+        <w:t xml:space="preserve"> до пяти человек;</w:t>
+      </w:r>
+    </w:p>
+    <w:bookmarkEnd w:id="15"/>
     <w:p>
       <w:pPr>
         <w:pStyle w:val="a6"/>
@@ -6195,6 +6201,7 @@
       <w:r>
         <w:rPr>
           <w:noProof/>
+          <w:lang w:eastAsia="ru-RU"/>
         </w:rPr>
         <w:drawing>
           <wp:inline distT="0" distB="0" distL="0" distR="0" wp14:anchorId="4A53D754" wp14:editId="0D7884B0">
@@ -6442,7 +6449,7 @@
           <w:rPr>
             <w:noProof/>
           </w:rPr>
-          <w:t>21</w:t>
+          <w:t>22</w:t>
         </w:r>
         <w:r>
           <w:fldChar w:fldCharType="end"/>
@@ -12153,7 +12160,7 @@
 </file>
 
 <file path=customXml/itemProps1.xml><?xml version="1.0" encoding="utf-8"?>
-<ds:datastoreItem xmlns:ds="http://schemas.openxmlformats.org/officeDocument/2006/customXml" ds:itemID="{5EDCC814-224D-4DE7-BCA5-062B158D4D82}">
+<ds:datastoreItem xmlns:ds="http://schemas.openxmlformats.org/officeDocument/2006/customXml" ds:itemID="{7C9287B7-1526-4F92-8ADE-7A4032C5E9CC}">
   <ds:schemaRefs>
     <ds:schemaRef ds:uri="http://schemas.openxmlformats.org/officeDocument/2006/bibliography"/>
   </ds:schemaRefs>

</xml_diff>